<commit_message>
new diagram for entwicklungsp...
</commit_message>
<xml_diff>
--- a/entwicklungsportfolio_komponente_client_sven_zioerjen_infw2017a.docx
+++ b/entwicklungsportfolio_komponente_client_sven_zioerjen_infw2017a.docx
@@ -2399,7 +2399,7 @@
         <w:rPr>
           <w:noProof/>
         </w:rPr>
-        <w:t>3</w:t>
+        <w:t>4</w:t>
       </w:r>
       <w:r>
         <w:rPr>
@@ -2459,7 +2459,7 @@
         <w:rPr>
           <w:noProof/>
         </w:rPr>
-        <w:t>5</w:t>
+        <w:t>6</w:t>
       </w:r>
       <w:r>
         <w:rPr>
@@ -2519,7 +2519,7 @@
         <w:rPr>
           <w:noProof/>
         </w:rPr>
-        <w:t>5</w:t>
+        <w:t>6</w:t>
       </w:r>
       <w:r>
         <w:rPr>
@@ -3379,7 +3379,7 @@
                           <w:noProof/>
                         </w:rPr>
                       </w:pPr>
-                      <w:bookmarkStart w:id="17" w:name="_Toc531610124"/>
+                      <w:bookmarkStart w:id="18" w:name="_Toc531610124"/>
                       <w:r>
                         <w:t xml:space="preserve">Abbildung </w:t>
                       </w:r>
@@ -3416,7 +3416,7 @@
                       <w:r>
                         <w:t>: Übersicht der MVC-Struktur</w:t>
                       </w:r>
-                      <w:bookmarkEnd w:id="17"/>
+                      <w:bookmarkEnd w:id="18"/>
                     </w:p>
                   </w:txbxContent>
                 </v:textbox>
@@ -3536,13 +3536,13 @@
         <w:pStyle w:val="berschrift3"/>
         <w:jc w:val="both"/>
       </w:pPr>
-      <w:bookmarkStart w:id="18" w:name="_Toc500847566"/>
-      <w:bookmarkStart w:id="19" w:name="_Toc531610715"/>
+      <w:bookmarkStart w:id="17" w:name="_Toc500847566"/>
+      <w:bookmarkStart w:id="18" w:name="_Toc531610715"/>
       <w:r>
         <w:t>Anwendung auf das ursprüngliche Problem</w:t>
       </w:r>
+      <w:bookmarkEnd w:id="17"/>
       <w:bookmarkEnd w:id="18"/>
-      <w:bookmarkEnd w:id="19"/>
     </w:p>
     <w:p>
       <w:pPr>
@@ -3610,14 +3610,14 @@
       <w:r>
         <w:br w:type="page"/>
       </w:r>
-      <w:bookmarkStart w:id="20" w:name="_Toc500847567"/>
+      <w:bookmarkStart w:id="19" w:name="_Toc500847567"/>
     </w:p>
     <w:p>
       <w:pPr>
         <w:pStyle w:val="berschrift2"/>
         <w:jc w:val="both"/>
       </w:pPr>
-      <w:bookmarkStart w:id="21" w:name="_Toc531610716"/>
+      <w:bookmarkStart w:id="20" w:name="_Toc531610716"/>
       <w:r>
         <w:lastRenderedPageBreak/>
         <w:t xml:space="preserve">Entwurfsprinzip / -muster </w:t>
@@ -3628,21 +3628,21 @@
         </w:rPr>
         <w:t>Singleton</w:t>
       </w:r>
+      <w:bookmarkEnd w:id="19"/>
       <w:bookmarkEnd w:id="20"/>
-      <w:bookmarkEnd w:id="21"/>
     </w:p>
     <w:p>
       <w:pPr>
         <w:pStyle w:val="berschrift3"/>
         <w:jc w:val="both"/>
       </w:pPr>
-      <w:bookmarkStart w:id="22" w:name="_Toc500847568"/>
-      <w:bookmarkStart w:id="23" w:name="_Toc531610717"/>
+      <w:bookmarkStart w:id="21" w:name="_Toc500847568"/>
+      <w:bookmarkStart w:id="22" w:name="_Toc531610717"/>
       <w:r>
         <w:t>Problemstellung</w:t>
       </w:r>
+      <w:bookmarkEnd w:id="21"/>
       <w:bookmarkEnd w:id="22"/>
-      <w:bookmarkEnd w:id="23"/>
     </w:p>
     <w:p>
       <w:pPr>
@@ -3681,13 +3681,13 @@
         <w:pStyle w:val="berschrift3"/>
         <w:jc w:val="both"/>
       </w:pPr>
-      <w:bookmarkStart w:id="24" w:name="_Toc500847569"/>
-      <w:bookmarkStart w:id="25" w:name="_Toc531610718"/>
+      <w:bookmarkStart w:id="23" w:name="_Toc500847569"/>
+      <w:bookmarkStart w:id="24" w:name="_Toc531610718"/>
       <w:r>
         <w:t>Auswahl des passenden Entwurfsprinzips / -musters</w:t>
       </w:r>
+      <w:bookmarkEnd w:id="23"/>
       <w:bookmarkEnd w:id="24"/>
-      <w:bookmarkEnd w:id="25"/>
     </w:p>
     <w:p>
       <w:pPr>
@@ -3846,7 +3846,7 @@
                                 <w:noProof/>
                               </w:rPr>
                             </w:pPr>
-                            <w:bookmarkStart w:id="26" w:name="_Toc531610125"/>
+                            <w:bookmarkStart w:id="25" w:name="_Toc531610125"/>
                             <w:r>
                               <w:t xml:space="preserve">Abbildung </w:t>
                             </w:r>
@@ -3883,7 +3883,7 @@
                             <w:r>
                               <w:t>: Grundlegender Aufbau einer Singleton-Klasse</w:t>
                             </w:r>
-                            <w:bookmarkEnd w:id="26"/>
+                            <w:bookmarkEnd w:id="25"/>
                           </w:p>
                         </w:txbxContent>
                       </wps:txbx>
@@ -3917,7 +3917,7 @@
                           <w:noProof/>
                         </w:rPr>
                       </w:pPr>
-                      <w:bookmarkStart w:id="27" w:name="_Toc531610125"/>
+                      <w:bookmarkStart w:id="28" w:name="_Toc531610125"/>
                       <w:r>
                         <w:t xml:space="preserve">Abbildung </w:t>
                       </w:r>
@@ -3954,7 +3954,7 @@
                       <w:r>
                         <w:t>: Grundlegender Aufbau einer Singleton-Klasse</w:t>
                       </w:r>
-                      <w:bookmarkEnd w:id="27"/>
+                      <w:bookmarkEnd w:id="28"/>
                     </w:p>
                   </w:txbxContent>
                 </v:textbox>
@@ -3977,13 +3977,13 @@
         <w:pStyle w:val="berschrift3"/>
         <w:jc w:val="both"/>
       </w:pPr>
-      <w:bookmarkStart w:id="28" w:name="_Toc500847570"/>
-      <w:bookmarkStart w:id="29" w:name="_Toc531610719"/>
+      <w:bookmarkStart w:id="26" w:name="_Toc500847570"/>
+      <w:bookmarkStart w:id="27" w:name="_Toc531610719"/>
       <w:r>
         <w:t>Anwendung auf das ursprüngliche Problem</w:t>
       </w:r>
-      <w:bookmarkEnd w:id="28"/>
-      <w:bookmarkEnd w:id="29"/>
+      <w:bookmarkEnd w:id="26"/>
+      <w:bookmarkEnd w:id="27"/>
     </w:p>
     <w:p>
       <w:pPr>
@@ -4003,6 +4003,8 @@
       <w:r>
         <w:t xml:space="preserve"> So ist auch sichergestellt, dass überall dieselben Daten mit derselben Aktualität verwendet werden.</w:t>
       </w:r>
+      <w:bookmarkStart w:id="28" w:name="_GoBack"/>
+      <w:bookmarkEnd w:id="28"/>
     </w:p>
     <w:p>
       <w:pPr>
@@ -4015,87 +4017,20 @@
         <w:rPr>
           <w:noProof/>
         </w:rPr>
-        <w:drawing>
-          <wp:anchor distT="0" distB="0" distL="114300" distR="114300" simplePos="0" relativeHeight="251671040" behindDoc="0" locked="0" layoutInCell="1" allowOverlap="1" wp14:anchorId="3F1587A6" wp14:editId="0831B5B9">
-            <wp:simplePos x="0" y="0"/>
-            <wp:positionH relativeFrom="column">
-              <wp:posOffset>3661047</wp:posOffset>
-            </wp:positionH>
-            <wp:positionV relativeFrom="paragraph">
-              <wp:posOffset>459740</wp:posOffset>
-            </wp:positionV>
-            <wp:extent cx="1915795" cy="1620520"/>
-            <wp:effectExtent l="0" t="0" r="8255" b="0"/>
-            <wp:wrapSquare wrapText="bothSides"/>
-            <wp:docPr id="9" name="Grafik 9"/>
-            <wp:cNvGraphicFramePr>
-              <a:graphicFrameLocks xmlns:a="http://schemas.openxmlformats.org/drawingml/2006/main" noChangeAspect="1"/>
-            </wp:cNvGraphicFramePr>
-            <a:graphic xmlns:a="http://schemas.openxmlformats.org/drawingml/2006/main">
-              <a:graphicData uri="http://schemas.openxmlformats.org/drawingml/2006/picture">
-                <pic:pic xmlns:pic="http://schemas.openxmlformats.org/drawingml/2006/picture">
-                  <pic:nvPicPr>
-                    <pic:cNvPr id="0" name="Picture 3"/>
-                    <pic:cNvPicPr>
-                      <a:picLocks noChangeAspect="1" noChangeArrowheads="1"/>
-                    </pic:cNvPicPr>
-                  </pic:nvPicPr>
-                  <pic:blipFill>
-                    <a:blip r:embed="rId10">
-                      <a:extLst>
-                        <a:ext uri="{28A0092B-C50C-407E-A947-70E740481C1C}">
-                          <a14:useLocalDpi xmlns:a14="http://schemas.microsoft.com/office/drawing/2010/main" val="0"/>
-                        </a:ext>
-                      </a:extLst>
-                    </a:blip>
-                    <a:srcRect/>
-                    <a:stretch>
-                      <a:fillRect/>
-                    </a:stretch>
-                  </pic:blipFill>
-                  <pic:spPr bwMode="auto">
-                    <a:xfrm>
-                      <a:off x="0" y="0"/>
-                      <a:ext cx="1915795" cy="1620520"/>
-                    </a:xfrm>
-                    <a:prstGeom prst="rect">
-                      <a:avLst/>
-                    </a:prstGeom>
-                    <a:noFill/>
-                    <a:ln>
-                      <a:noFill/>
-                    </a:ln>
-                  </pic:spPr>
-                </pic:pic>
-              </a:graphicData>
-            </a:graphic>
-            <wp14:sizeRelH relativeFrom="page">
-              <wp14:pctWidth>0</wp14:pctWidth>
-            </wp14:sizeRelH>
-            <wp14:sizeRelV relativeFrom="page">
-              <wp14:pctHeight>0</wp14:pctHeight>
-            </wp14:sizeRelV>
-          </wp:anchor>
-        </w:drawing>
-      </w:r>
-      <w:r>
-        <w:rPr>
-          <w:noProof/>
-        </w:rPr>
         <mc:AlternateContent>
           <mc:Choice Requires="wps">
             <w:drawing>
-              <wp:anchor distT="0" distB="0" distL="114300" distR="114300" simplePos="0" relativeHeight="251665920" behindDoc="0" locked="0" layoutInCell="1" allowOverlap="1" wp14:anchorId="0DA0E36E" wp14:editId="091BEC99">
+              <wp:anchor distT="0" distB="0" distL="114300" distR="114300" simplePos="0" relativeHeight="251665920" behindDoc="0" locked="0" layoutInCell="1" allowOverlap="1" wp14:anchorId="0DA0E36E" wp14:editId="6936F2B2">
                 <wp:simplePos x="0" y="0"/>
-                <wp:positionH relativeFrom="column">
-                  <wp:posOffset>3644809</wp:posOffset>
+                <wp:positionH relativeFrom="margin">
+                  <wp:align>left</wp:align>
                 </wp:positionH>
                 <wp:positionV relativeFrom="paragraph">
-                  <wp:posOffset>2156460</wp:posOffset>
+                  <wp:posOffset>1773283</wp:posOffset>
                 </wp:positionV>
                 <wp:extent cx="2267585" cy="635"/>
                 <wp:effectExtent l="0" t="0" r="0" b="0"/>
-                <wp:wrapSquare wrapText="bothSides"/>
+                <wp:wrapTopAndBottom/>
                 <wp:docPr id="6" name="Textfeld 6"/>
                 <wp:cNvGraphicFramePr/>
                 <a:graphic xmlns:a="http://schemas.openxmlformats.org/drawingml/2006/main">
@@ -4126,7 +4061,7 @@
                                 <w:noProof/>
                               </w:rPr>
                             </w:pPr>
-                            <w:bookmarkStart w:id="30" w:name="_Toc531610126"/>
+                            <w:bookmarkStart w:id="29" w:name="_Toc531610126"/>
                             <w:r>
                               <w:t xml:space="preserve">Abbildung </w:t>
                             </w:r>
@@ -4167,7 +4102,7 @@
                             <w:r>
                               <w:t>ControlFactory</w:t>
                             </w:r>
-                            <w:bookmarkEnd w:id="30"/>
+                            <w:bookmarkEnd w:id="29"/>
                             <w:proofErr w:type="spellEnd"/>
                           </w:p>
                         </w:txbxContent>
@@ -4186,7 +4121,11 @@
           </mc:Choice>
           <mc:Fallback>
             <w:pict>
-              <v:shape w14:anchorId="0DA0E36E" id="Textfeld 6" o:spid="_x0000_s1032" type="#_x0000_t202" style="position:absolute;left:0;text-align:left;margin-left:287pt;margin-top:169.8pt;width:178.55pt;height:.05pt;z-index:251665920;visibility:visible;mso-wrap-style:square;mso-wrap-distance-left:9pt;mso-wrap-distance-top:0;mso-wrap-distance-right:9pt;mso-wrap-distance-bottom:0;mso-position-horizontal:absolute;mso-position-horizontal-relative:text;mso-position-vertical:absolute;mso-position-vertical-relative:text;v-text-anchor:top" o:gfxdata="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" stroked="f">
+              <v:shapetype w14:anchorId="0DA0E36E" id="_x0000_t202" coordsize="21600,21600" o:spt="202" path="m,l,21600r21600,l21600,xe">
+                <v:stroke joinstyle="miter"/>
+                <v:path gradientshapeok="t" o:connecttype="rect"/>
+              </v:shapetype>
+              <v:shape id="Textfeld 6" o:spid="_x0000_s1032" type="#_x0000_t202" style="position:absolute;left:0;text-align:left;margin-left:0;margin-top:139.65pt;width:178.55pt;height:.05pt;z-index:251665920;visibility:visible;mso-wrap-style:square;mso-wrap-distance-left:9pt;mso-wrap-distance-top:0;mso-wrap-distance-right:9pt;mso-wrap-distance-bottom:0;mso-position-horizontal:left;mso-position-horizontal-relative:margin;mso-position-vertical:absolute;mso-position-vertical-relative:text;v-text-anchor:top" o:gfxdata="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" stroked="f">
                 <v:textbox style="mso-fit-shape-to-text:t" inset="0,0,0,0">
                   <w:txbxContent>
                     <w:p>
@@ -4196,7 +4135,7 @@
                           <w:noProof/>
                         </w:rPr>
                       </w:pPr>
-                      <w:bookmarkStart w:id="31" w:name="_Toc531610126"/>
+                      <w:bookmarkStart w:id="30" w:name="_Toc531610126"/>
                       <w:r>
                         <w:t xml:space="preserve">Abbildung </w:t>
                       </w:r>
@@ -4237,18 +4176,79 @@
                       <w:r>
                         <w:t>ControlFactory</w:t>
                       </w:r>
-                      <w:bookmarkEnd w:id="31"/>
+                      <w:bookmarkEnd w:id="30"/>
                       <w:proofErr w:type="spellEnd"/>
                     </w:p>
                   </w:txbxContent>
                 </v:textbox>
-                <w10:wrap type="square"/>
+                <w10:wrap type="topAndBottom" anchorx="margin"/>
               </v:shape>
             </w:pict>
           </mc:Fallback>
         </mc:AlternateContent>
       </w:r>
       <w:r>
+        <w:rPr>
+          <w:noProof/>
+        </w:rPr>
+        <w:drawing>
+          <wp:anchor distT="0" distB="0" distL="114300" distR="114300" simplePos="0" relativeHeight="251670016" behindDoc="0" locked="0" layoutInCell="1" allowOverlap="1" wp14:anchorId="3C418C53" wp14:editId="57D1B021">
+            <wp:simplePos x="0" y="0"/>
+            <wp:positionH relativeFrom="margin">
+              <wp:align>left</wp:align>
+            </wp:positionH>
+            <wp:positionV relativeFrom="paragraph">
+              <wp:posOffset>10976</wp:posOffset>
+            </wp:positionV>
+            <wp:extent cx="5344795" cy="1752600"/>
+            <wp:effectExtent l="0" t="0" r="8255" b="0"/>
+            <wp:wrapTopAndBottom/>
+            <wp:docPr id="2" name="Grafik 2"/>
+            <wp:cNvGraphicFramePr>
+              <a:graphicFrameLocks xmlns:a="http://schemas.openxmlformats.org/drawingml/2006/main" noChangeAspect="1"/>
+            </wp:cNvGraphicFramePr>
+            <a:graphic xmlns:a="http://schemas.openxmlformats.org/drawingml/2006/main">
+              <a:graphicData uri="http://schemas.openxmlformats.org/drawingml/2006/picture">
+                <pic:pic xmlns:pic="http://schemas.openxmlformats.org/drawingml/2006/picture">
+                  <pic:nvPicPr>
+                    <pic:cNvPr id="0" name="Picture 2"/>
+                    <pic:cNvPicPr>
+                      <a:picLocks noChangeAspect="1" noChangeArrowheads="1"/>
+                    </pic:cNvPicPr>
+                  </pic:nvPicPr>
+                  <pic:blipFill>
+                    <a:blip r:embed="rId10">
+                      <a:extLst>
+                        <a:ext uri="{28A0092B-C50C-407E-A947-70E740481C1C}">
+                          <a14:useLocalDpi xmlns:a14="http://schemas.microsoft.com/office/drawing/2010/main" val="0"/>
+                        </a:ext>
+                      </a:extLst>
+                    </a:blip>
+                    <a:srcRect/>
+                    <a:stretch>
+                      <a:fillRect/>
+                    </a:stretch>
+                  </pic:blipFill>
+                  <pic:spPr bwMode="auto">
+                    <a:xfrm>
+                      <a:off x="0" y="0"/>
+                      <a:ext cx="5344795" cy="1752600"/>
+                    </a:xfrm>
+                    <a:prstGeom prst="rect">
+                      <a:avLst/>
+                    </a:prstGeom>
+                    <a:noFill/>
+                    <a:ln>
+                      <a:noFill/>
+                    </a:ln>
+                  </pic:spPr>
+                </pic:pic>
+              </a:graphicData>
+            </a:graphic>
+          </wp:anchor>
+        </w:drawing>
+      </w:r>
+      <w:r>
         <w:t>Auf der Abbildung 3 (</w:t>
       </w:r>
       <w:r>
@@ -4313,7 +4313,11 @@
       </w:r>
       <w:proofErr w:type="spellEnd"/>
       <w:r>
-        <w:t xml:space="preserve">()» nicht beide zu einer einzigen Funktion zusammengefasst sind, ist dass wir nach den Anleitungen in den Screencasts vorgegangen sind. Falls noch genügend Zeit bleibt, werden </w:t>
+        <w:t xml:space="preserve">()» nicht beide zu einer einzigen </w:t>
+      </w:r>
+      <w:r>
+        <w:lastRenderedPageBreak/>
+        <w:t xml:space="preserve">Funktion zusammengefasst sind, ist dass wir nach den Anleitungen in den Screencasts vorgegangen sind. Falls noch genügend Zeit bleibt, werden </w:t>
       </w:r>
       <w:r>
         <w:rPr>
@@ -4345,14 +4349,8 @@
       <w:r>
         <w:t>Beispielsfunktion</w:t>
       </w:r>
-      <w:bookmarkStart w:id="32" w:name="_GoBack"/>
-      <w:bookmarkEnd w:id="32"/>
-      <w:r>
-        <w:t xml:space="preserve"> abgebildet ist, erzeugen ein Control-Objekt und geben </w:t>
-      </w:r>
-      <w:r>
-        <w:lastRenderedPageBreak/>
-        <w:t xml:space="preserve">dies zurück. Es ist erkennbar, dass man nun mit diesem Singleton nur ein einziges Mal die Parameter Game, </w:t>
+      <w:r>
+        <w:t xml:space="preserve"> abgebildet ist, erzeugen ein Control-Objekt und geben dies zurück. Es ist erkennbar, dass man nun mit diesem Singleton nur ein einziges Mal die Parameter Game, </w:t>
       </w:r>
       <w:proofErr w:type="spellStart"/>
       <w:r>
@@ -5909,7 +5907,7 @@
 </file>
 
 <file path=customXml/itemProps1.xml><?xml version="1.0" encoding="utf-8"?>
-<ds:datastoreItem xmlns:ds="http://schemas.openxmlformats.org/officeDocument/2006/customXml" ds:itemID="{E5EC10A2-D143-4548-84E6-6B3145064DE8}">
+<ds:datastoreItem xmlns:ds="http://schemas.openxmlformats.org/officeDocument/2006/customXml" ds:itemID="{E6771B87-0059-436F-A063-04D6584980B8}">
   <ds:schemaRefs>
     <ds:schemaRef ds:uri="http://schemas.openxmlformats.org/officeDocument/2006/bibliography"/>
   </ds:schemaRefs>

</xml_diff>